<commit_message>
Sequence Diagram Doc Added
</commit_message>
<xml_diff>
--- a/Sequence Diagram/cit360Fluency Review.docx
+++ b/Sequence Diagram/cit360Fluency Review.docx
@@ -213,7 +213,28 @@
         <w:rPr>
           <w:rFonts w:ascii="Helvetica" w:hAnsi="Helvetica" w:cs="Helvetica"/>
         </w:rPr>
-        <w:t xml:space="preserve">. This is a detailed information of how elements interact. The sequence of this operation is either horizonal or vertical based on the operation at hand. Now that I have understood the use or need for a sequence diagram when making a documentation of any program, it is important that we understand the purpose of this diagrams. The sequence diagram models a high-level interaction between objects in the system. It also shows paths through with the interactions occurs. Every single details of operations are documented which will give intensive information of how the operations work; this includes focusing and displaying the order at which each event occurs. We can as well call this a term event diagram or event scenarios. In all this, sequence diagram is responsible to describe how and in what order the objects in the system is expected to function. </w:t>
+        <w:t xml:space="preserve">. This is a detailed information of how elements interact. The sequence of this operation is either </w:t>
+      </w:r>
+      <w:r>
+        <w:rPr>
+          <w:rFonts w:ascii="Helvetica" w:hAnsi="Helvetica" w:cs="Helvetica"/>
+          <w:lang w:val="en-US"/>
+        </w:rPr>
+        <w:t>horizontal</w:t>
+      </w:r>
+      <w:r>
+        <w:rPr>
+          <w:rFonts w:ascii="Helvetica" w:hAnsi="Helvetica" w:cs="Helvetica"/>
+        </w:rPr>
+        <w:t xml:space="preserve"> or vertical based on the operation at hand. Now that I have understood the use or need for a sequence diagram when making a documentation of any program, it is important that we understand the purpose of this diagrams. The sequence diagram models a high-level interaction between objects in the system. It also shows paths through with the interactions occurs. Every single details of operations are documented which w</w:t>
+      </w:r>
+      <w:bookmarkStart w:id="0" w:name="_GoBack"/>
+      <w:bookmarkEnd w:id="0"/>
+      <w:r>
+        <w:rPr>
+          <w:rFonts w:ascii="Helvetica" w:hAnsi="Helvetica" w:cs="Helvetica"/>
+        </w:rPr>
+        <w:t xml:space="preserve">ill give intensive information of how the operations work; this includes focusing and displaying the order at which each event occurs. We can as well call this a term event diagram or event scenarios. In all this, sequence diagram is responsible to describe how and in what order the objects in the system is expected to function. </w:t>
       </w:r>
     </w:p>
     <w:p>
@@ -431,8 +452,6 @@
               </w:rPr>
               <w:fldChar w:fldCharType="end"/>
             </w:r>
-            <w:bookmarkStart w:id="0" w:name="_GoBack"/>
-            <w:bookmarkEnd w:id="0"/>
           </w:p>
         </w:tc>
       </w:tr>
@@ -499,7 +518,7 @@
         </w:trPr>
         <w:tc>
           <w:tcPr>
-            <w:tcW w:w="5771" w:type="dxa"/>
+            <w:tcW w:w="5679" w:type="dxa"/>
             <w:shd w:val="clear" w:color="auto" w:fill="D8D8D8" w:themeFill="background1" w:themeFillShade="D9"/>
           </w:tcPr>
           <w:p>
@@ -521,7 +540,7 @@
         </w:tc>
         <w:tc>
           <w:tcPr>
-            <w:tcW w:w="1138" w:type="dxa"/>
+            <w:tcW w:w="1230" w:type="dxa"/>
             <w:shd w:val="clear" w:color="auto" w:fill="D8D8D8" w:themeFill="background1" w:themeFillShade="D9"/>
           </w:tcPr>
           <w:p>
@@ -564,7 +583,7 @@
         </w:trPr>
         <w:tc>
           <w:tcPr>
-            <w:tcW w:w="5771" w:type="dxa"/>
+            <w:tcW w:w="5679" w:type="dxa"/>
           </w:tcPr>
           <w:p>
             <w:pPr>
@@ -589,7 +608,7 @@
         </w:tc>
         <w:tc>
           <w:tcPr>
-            <w:tcW w:w="1138" w:type="dxa"/>
+            <w:tcW w:w="1230" w:type="dxa"/>
           </w:tcPr>
           <w:p>
             <w:pPr>
@@ -603,96 +622,6 @@
               </w:rPr>
               <w:t>Mine</w:t>
             </w:r>
-          </w:p>
-        </w:tc>
-      </w:tr>
-      <w:tr>
-        <w:tblPrEx>
-          <w:tblBorders>
-            <w:top w:val="single" w:color="auto" w:sz="4" w:space="0"/>
-            <w:left w:val="single" w:color="auto" w:sz="4" w:space="0"/>
-            <w:bottom w:val="single" w:color="auto" w:sz="4" w:space="0"/>
-            <w:right w:val="single" w:color="auto" w:sz="4" w:space="0"/>
-            <w:insideH w:val="single" w:color="auto" w:sz="4" w:space="0"/>
-            <w:insideV w:val="single" w:color="auto" w:sz="4" w:space="0"/>
-          </w:tblBorders>
-          <w:tblCellMar>
-            <w:top w:w="0" w:type="dxa"/>
-            <w:left w:w="108" w:type="dxa"/>
-            <w:bottom w:w="0" w:type="dxa"/>
-            <w:right w:w="108" w:type="dxa"/>
-          </w:tblCellMar>
-        </w:tblPrEx>
-        <w:trPr>
-          <w:trHeight w:val="347" w:hRule="atLeast"/>
-        </w:trPr>
-        <w:tc>
-          <w:tcPr>
-            <w:tcW w:w="5771" w:type="dxa"/>
-          </w:tcPr>
-          <w:p>
-            <w:pPr>
-              <w:rPr>
-                <w:rFonts w:ascii="Helvetica" w:hAnsi="Helvetica" w:cs="Helvetica"/>
-              </w:rPr>
-            </w:pPr>
-          </w:p>
-        </w:tc>
-        <w:tc>
-          <w:tcPr>
-            <w:tcW w:w="1138" w:type="dxa"/>
-          </w:tcPr>
-          <w:p>
-            <w:pPr>
-              <w:rPr>
-                <w:rFonts w:ascii="Helvetica" w:hAnsi="Helvetica" w:cs="Helvetica"/>
-              </w:rPr>
-            </w:pPr>
-          </w:p>
-        </w:tc>
-      </w:tr>
-      <w:tr>
-        <w:tblPrEx>
-          <w:tblBorders>
-            <w:top w:val="single" w:color="auto" w:sz="4" w:space="0"/>
-            <w:left w:val="single" w:color="auto" w:sz="4" w:space="0"/>
-            <w:bottom w:val="single" w:color="auto" w:sz="4" w:space="0"/>
-            <w:right w:val="single" w:color="auto" w:sz="4" w:space="0"/>
-            <w:insideH w:val="single" w:color="auto" w:sz="4" w:space="0"/>
-            <w:insideV w:val="single" w:color="auto" w:sz="4" w:space="0"/>
-          </w:tblBorders>
-          <w:tblCellMar>
-            <w:top w:w="0" w:type="dxa"/>
-            <w:left w:w="108" w:type="dxa"/>
-            <w:bottom w:w="0" w:type="dxa"/>
-            <w:right w:w="108" w:type="dxa"/>
-          </w:tblCellMar>
-        </w:tblPrEx>
-        <w:trPr>
-          <w:trHeight w:val="347" w:hRule="atLeast"/>
-        </w:trPr>
-        <w:tc>
-          <w:tcPr>
-            <w:tcW w:w="5771" w:type="dxa"/>
-          </w:tcPr>
-          <w:p>
-            <w:pPr>
-              <w:rPr>
-                <w:rFonts w:ascii="Helvetica" w:hAnsi="Helvetica" w:cs="Helvetica"/>
-              </w:rPr>
-            </w:pPr>
-          </w:p>
-        </w:tc>
-        <w:tc>
-          <w:tcPr>
-            <w:tcW w:w="1138" w:type="dxa"/>
-          </w:tcPr>
-          <w:p>
-            <w:pPr>
-              <w:rPr>
-                <w:rFonts w:ascii="Helvetica" w:hAnsi="Helvetica" w:cs="Helvetica"/>
-              </w:rPr>
-            </w:pPr>
           </w:p>
         </w:tc>
       </w:tr>

</xml_diff>